<commit_message>
Report + powerpoint + logo update
</commit_message>
<xml_diff>
--- a/meta/apps4x-report.docx
+++ b/meta/apps4x-report.docx
@@ -22,13 +22,6 @@
     </w:p>
     <w:p>
       <w:pPr>
-        <w:rPr>
-          <w:lang w:val="nl-BE"/>
-        </w:rPr>
-      </w:pPr>
-    </w:p>
-    <w:p>
-      <w:pPr>
         <w:pStyle w:val="Heading1"/>
         <w:rPr>
           <w:lang w:val="nl-BE"/>
@@ -40,39 +33,26 @@
           <w:lang w:val="nl-BE" w:eastAsia="nl-BE"/>
         </w:rPr>
         <w:drawing>
-          <wp:anchor distT="0" distB="0" distL="114300" distR="114300" simplePos="0" relativeHeight="251658240" behindDoc="1" locked="0" layoutInCell="1" allowOverlap="1" wp14:anchorId="57489B94" wp14:editId="178559C1">
+          <wp:anchor distT="0" distB="0" distL="114300" distR="114300" simplePos="0" relativeHeight="251658240" behindDoc="1" locked="0" layoutInCell="1" allowOverlap="1" wp14:anchorId="5006BF9E" wp14:editId="2DF1EC90">
             <wp:simplePos x="0" y="0"/>
             <wp:positionH relativeFrom="margin">
               <wp:align>right</wp:align>
             </wp:positionH>
             <wp:positionV relativeFrom="paragraph">
-              <wp:posOffset>157480</wp:posOffset>
+              <wp:posOffset>395605</wp:posOffset>
             </wp:positionV>
             <wp:extent cx="1219200" cy="1219200"/>
             <wp:effectExtent l="0" t="0" r="0" b="0"/>
             <wp:wrapTight wrapText="bothSides">
               <wp:wrapPolygon edited="0">
-                <wp:start x="10800" y="0"/>
-                <wp:lineTo x="4050" y="3375"/>
-                <wp:lineTo x="2700" y="4388"/>
-                <wp:lineTo x="2700" y="6075"/>
-                <wp:lineTo x="0" y="17213"/>
-                <wp:lineTo x="7088" y="21263"/>
-                <wp:lineTo x="14850" y="21263"/>
-                <wp:lineTo x="19913" y="16875"/>
-                <wp:lineTo x="21263" y="14850"/>
-                <wp:lineTo x="21263" y="13163"/>
-                <wp:lineTo x="19575" y="11475"/>
-                <wp:lineTo x="19913" y="9450"/>
-                <wp:lineTo x="17550" y="6750"/>
-                <wp:lineTo x="15188" y="6075"/>
-                <wp:lineTo x="15525" y="4388"/>
-                <wp:lineTo x="14513" y="1350"/>
-                <wp:lineTo x="12825" y="0"/>
-                <wp:lineTo x="10800" y="0"/>
+                <wp:start x="0" y="0"/>
+                <wp:lineTo x="0" y="21263"/>
+                <wp:lineTo x="21263" y="21263"/>
+                <wp:lineTo x="21263" y="0"/>
+                <wp:lineTo x="0" y="0"/>
               </wp:wrapPolygon>
             </wp:wrapTight>
-            <wp:docPr id="1" name="Picture 1" descr="Apps4X WordPress"/>
+            <wp:docPr id="1" name="Picture 1"/>
             <wp:cNvGraphicFramePr>
               <a:graphicFrameLocks xmlns:a="http://schemas.openxmlformats.org/drawingml/2006/main" noChangeAspect="1"/>
             </wp:cNvGraphicFramePr>
@@ -93,7 +73,6 @@
                         </a:ext>
                       </a:extLst>
                     </a:blip>
-                    <a:srcRect/>
                     <a:stretch>
                       <a:fillRect/>
                     </a:stretch>
@@ -121,52 +100,71 @@
         <w:rPr>
           <w:lang w:val="nl-BE"/>
         </w:rPr>
-        <w:t>Problem</w:t>
-      </w:r>
-    </w:p>
-    <w:p>
-      <w:pPr>
-        <w:rPr>
-          <w:lang w:val="nl-BE"/>
-        </w:rPr>
-      </w:pPr>
-    </w:p>
-    <w:p>
-      <w:pPr>
-        <w:rPr>
-          <w:lang w:val="nl-BE"/>
-        </w:rPr>
-      </w:pPr>
-      <w:r>
-        <w:rPr>
-          <w:lang w:val="nl-BE"/>
-        </w:rPr>
-        <w:t>Dfsf</w:t>
-      </w:r>
-    </w:p>
-    <w:p>
-      <w:pPr>
-        <w:rPr>
-          <w:lang w:val="nl-BE"/>
-        </w:rPr>
-      </w:pPr>
+        <w:t>The p</w:t>
+      </w:r>
+      <w:r>
+        <w:rPr>
+          <w:lang w:val="nl-BE"/>
+        </w:rPr>
+        <w:t>roblem</w:t>
+      </w:r>
+    </w:p>
+    <w:p>
+      <w:pPr>
+        <w:rPr>
+          <w:lang w:val="nl-BE"/>
+        </w:rPr>
+      </w:pPr>
+    </w:p>
+    <w:p>
+      <w:pPr>
+        <w:jc w:val="both"/>
+        <w:rPr>
+          <w:lang w:val="nl-BE"/>
+        </w:rPr>
+      </w:pPr>
+      <w:r>
+        <w:rPr>
+          <w:lang w:val="nl-BE"/>
+        </w:rPr>
+        <w:t xml:space="preserve">Event organizers all over the world have their own websites that contain information about the events they’re organizing. These websites always look different, but they contain the same sort of data: the event location, the date and time of the event, etc... If we want to know about events that are taking place in a certain area, but aren’t </w:t>
+      </w:r>
+      <w:r>
+        <w:t>organized</w:t>
+      </w:r>
+      <w:r>
+        <w:rPr>
+          <w:lang w:val="nl-BE"/>
+        </w:rPr>
+        <w:t xml:space="preserve"> by the same organizer, we would have to visit multiple websites.</w:t>
+      </w:r>
     </w:p>
     <w:p>
       <w:pPr>
         <w:pStyle w:val="Heading1"/>
         <w:rPr>
-          <w:lang w:val="nl-BE"/>
-        </w:rPr>
-      </w:pPr>
-      <w:r>
-        <w:rPr>
-          <w:lang w:val="nl-BE"/>
-        </w:rPr>
-        <w:t>Solution</w:t>
-      </w:r>
-    </w:p>
-    <w:p>
-      <w:pPr>
+          <w:b/>
+          <w:lang w:val="nl-BE"/>
+        </w:rPr>
+      </w:pPr>
+      <w:r>
+        <w:rPr>
+          <w:b/>
+          <w:lang w:val="nl-BE"/>
+        </w:rPr>
+        <w:t>The s</w:t>
+      </w:r>
+      <w:r>
+        <w:rPr>
+          <w:b/>
+          <w:lang w:val="nl-BE"/>
+        </w:rPr>
+        <w:t>olution</w:t>
+      </w:r>
+    </w:p>
+    <w:p>
+      <w:pPr>
+        <w:jc w:val="both"/>
         <w:rPr>
           <w:lang w:val="nl-BE"/>
         </w:rPr>
@@ -176,15 +174,106 @@
           <w:lang w:val="nl-BE"/>
         </w:rPr>
         <w:br/>
-        <w:t>ssdss</w:t>
-      </w:r>
-    </w:p>
-    <w:p>
-      <w:pPr>
-        <w:rPr>
-          <w:lang w:val="nl-BE"/>
-        </w:rPr>
-      </w:pPr>
+      </w:r>
+      <w:r>
+        <w:rPr>
+          <w:lang w:val="nl-BE"/>
+        </w:rPr>
+        <w:t xml:space="preserve">By structuring </w:t>
+      </w:r>
+      <w:r>
+        <w:rPr>
+          <w:lang w:val="nl-BE"/>
+        </w:rPr>
+        <w:t>website</w:t>
+      </w:r>
+      <w:r>
+        <w:rPr>
+          <w:lang w:val="nl-BE"/>
+        </w:rPr>
+        <w:t>s</w:t>
+      </w:r>
+      <w:r>
+        <w:rPr>
+          <w:lang w:val="nl-BE"/>
+        </w:rPr>
+        <w:t xml:space="preserve"> in a specific way</w:t>
+      </w:r>
+      <w:r>
+        <w:rPr>
+          <w:lang w:val="nl-BE"/>
+        </w:rPr>
+        <w:t xml:space="preserve"> conform the semantic web, </w:t>
+      </w:r>
+      <w:r>
+        <w:rPr>
+          <w:lang w:val="nl-BE"/>
+        </w:rPr>
+        <w:t>we</w:t>
+      </w:r>
+      <w:r>
+        <w:rPr>
+          <w:lang w:val="nl-BE"/>
+        </w:rPr>
+        <w:t xml:space="preserve"> can harvest data from th</w:t>
+      </w:r>
+      <w:r>
+        <w:rPr>
+          <w:lang w:val="nl-BE"/>
+        </w:rPr>
+        <w:t>e</w:t>
+      </w:r>
+      <w:r>
+        <w:rPr>
+          <w:lang w:val="nl-BE"/>
+        </w:rPr>
+        <w:t>se websites.</w:t>
+      </w:r>
+      <w:r>
+        <w:rPr>
+          <w:lang w:val="nl-BE"/>
+        </w:rPr>
+        <w:t xml:space="preserve"> This happens by adding specific metadata in the source code of the website.</w:t>
+      </w:r>
+    </w:p>
+    <w:p>
+      <w:pPr>
+        <w:rPr>
+          <w:lang w:val="nl-BE"/>
+        </w:rPr>
+      </w:pPr>
+    </w:p>
+    <w:p>
+      <w:pPr>
+        <w:jc w:val="both"/>
+        <w:rPr>
+          <w:lang w:val="nl-BE"/>
+        </w:rPr>
+      </w:pPr>
+      <w:r>
+        <w:rPr>
+          <w:lang w:val="nl-BE"/>
+        </w:rPr>
+        <w:t>Using the Apps4X</w:t>
+      </w:r>
+      <w:r>
+        <w:rPr>
+          <w:lang w:val="nl-BE"/>
+        </w:rPr>
+        <w:t xml:space="preserve"> </w:t>
+      </w:r>
+      <w:r>
+        <w:rPr>
+          <w:lang w:val="nl-BE"/>
+        </w:rPr>
+        <w:t>WordPress plugin, event organizers can manage their events</w:t>
+      </w:r>
+      <w:r>
+        <w:rPr>
+          <w:lang w:val="nl-BE"/>
+        </w:rPr>
+        <w:t>, while the plugin takes care of adding the necessary metadata to the website.</w:t>
+      </w:r>
     </w:p>
     <w:p>
       <w:pPr>
@@ -195,37 +284,129 @@
       </w:pPr>
       <w:r>
         <w:rPr>
-          <w:lang w:val="nl-BE"/>
-        </w:rPr>
-        <w:t>Semantic Web</w:t>
-      </w:r>
-    </w:p>
-    <w:p>
-      <w:pPr>
-        <w:rPr>
-          <w:lang w:val="nl-BE"/>
-        </w:rPr>
-      </w:pPr>
-    </w:p>
-    <w:p>
-      <w:pPr>
-        <w:rPr>
-          <w:lang w:val="nl-BE"/>
-        </w:rPr>
-      </w:pPr>
-      <w:r>
-        <w:rPr>
-          <w:lang w:val="nl-BE"/>
-        </w:rPr>
-        <w:t>sefsf</w:t>
-      </w:r>
-    </w:p>
-    <w:p>
-      <w:pPr>
-        <w:rPr>
-          <w:lang w:val="nl-BE"/>
-        </w:rPr>
-      </w:pPr>
+          <w:noProof/>
+          <w:lang w:val="nl-BE" w:eastAsia="nl-BE"/>
+        </w:rPr>
+        <w:drawing>
+          <wp:anchor distT="0" distB="0" distL="114300" distR="114300" simplePos="0" relativeHeight="251659264" behindDoc="1" locked="0" layoutInCell="1" allowOverlap="1" wp14:anchorId="2F0E9A9E" wp14:editId="5E4E6AED">
+            <wp:simplePos x="0" y="0"/>
+            <wp:positionH relativeFrom="margin">
+              <wp:align>right</wp:align>
+            </wp:positionH>
+            <wp:positionV relativeFrom="paragraph">
+              <wp:posOffset>349250</wp:posOffset>
+            </wp:positionV>
+            <wp:extent cx="2619375" cy="2061845"/>
+            <wp:effectExtent l="0" t="0" r="9525" b="0"/>
+            <wp:wrapSquare wrapText="bothSides"/>
+            <wp:docPr id="7" name="Picture 7"/>
+            <wp:cNvGraphicFramePr>
+              <a:graphicFrameLocks xmlns:a="http://schemas.openxmlformats.org/drawingml/2006/main" noChangeAspect="1"/>
+            </wp:cNvGraphicFramePr>
+            <a:graphic xmlns:a="http://schemas.openxmlformats.org/drawingml/2006/main">
+              <a:graphicData uri="http://schemas.openxmlformats.org/drawingml/2006/picture">
+                <pic:pic xmlns:pic="http://schemas.openxmlformats.org/drawingml/2006/picture">
+                  <pic:nvPicPr>
+                    <pic:cNvPr id="0" name="Picture 2"/>
+                    <pic:cNvPicPr>
+                      <a:picLocks noChangeAspect="1" noChangeArrowheads="1"/>
+                    </pic:cNvPicPr>
+                  </pic:nvPicPr>
+                  <pic:blipFill>
+                    <a:blip r:embed="rId8">
+                      <a:extLst>
+                        <a:ext uri="{28A0092B-C50C-407E-A947-70E740481C1C}">
+                          <a14:useLocalDpi xmlns:a14="http://schemas.microsoft.com/office/drawing/2010/main" val="0"/>
+                        </a:ext>
+                      </a:extLst>
+                    </a:blip>
+                    <a:srcRect/>
+                    <a:stretch>
+                      <a:fillRect/>
+                    </a:stretch>
+                  </pic:blipFill>
+                  <pic:spPr bwMode="auto">
+                    <a:xfrm>
+                      <a:off x="0" y="0"/>
+                      <a:ext cx="2619375" cy="2061845"/>
+                    </a:xfrm>
+                    <a:prstGeom prst="rect">
+                      <a:avLst/>
+                    </a:prstGeom>
+                    <a:ln>
+                      <a:noFill/>
+                    </a:ln>
+                    <a:effectLst>
+                      <a:softEdge rad="112500"/>
+                    </a:effectLst>
+                  </pic:spPr>
+                </pic:pic>
+              </a:graphicData>
+            </a:graphic>
+          </wp:anchor>
+        </w:drawing>
+      </w:r>
+      <w:r>
+        <w:rPr>
+          <w:lang w:val="nl-BE"/>
+        </w:rPr>
+        <w:t>Semantic web</w:t>
+      </w:r>
+    </w:p>
+    <w:p>
+      <w:pPr>
+        <w:rPr>
+          <w:lang w:val="nl-BE"/>
+        </w:rPr>
+      </w:pPr>
+    </w:p>
+    <w:p>
+      <w:pPr>
+        <w:jc w:val="both"/>
+        <w:rPr>
+          <w:lang w:val="nl-BE"/>
+        </w:rPr>
+      </w:pPr>
+      <w:r>
+        <w:rPr>
+          <w:lang w:val="nl-BE"/>
+        </w:rPr>
+        <w:t>The concept of the semantic web is making websites reada</w:t>
+      </w:r>
+      <w:r>
+        <w:rPr>
+          <w:lang w:val="nl-BE"/>
+        </w:rPr>
+        <w:t xml:space="preserve">ble by machines. </w:t>
+      </w:r>
+    </w:p>
+    <w:p>
+      <w:pPr>
+        <w:jc w:val="both"/>
+        <w:rPr>
+          <w:lang w:val="nl-BE"/>
+        </w:rPr>
+      </w:pPr>
+    </w:p>
+    <w:p>
+      <w:pPr>
+        <w:jc w:val="both"/>
+        <w:rPr>
+          <w:lang w:val="nl-BE"/>
+        </w:rPr>
+      </w:pPr>
+      <w:r>
+        <w:rPr>
+          <w:lang w:val="nl-BE"/>
+        </w:rPr>
+        <w:t>Events are always associated with specific data, for example the people signing up for the event. This data can refer to other data: a person has an age, a contact address, etc...</w:t>
+      </w:r>
+      <w:r>
+        <w:rPr>
+          <w:lang w:val="nl-BE"/>
+        </w:rPr>
+        <w:t xml:space="preserve"> The semantic web allows computers to see the relationships between these data.</w:t>
+      </w:r>
     </w:p>
     <w:p>
       <w:pPr>
@@ -250,23 +431,43 @@
     </w:p>
     <w:p>
       <w:pPr>
-        <w:rPr>
-          <w:lang w:val="nl-BE"/>
-        </w:rPr>
-      </w:pPr>
-      <w:r>
-        <w:rPr>
-          <w:lang w:val="nl-BE"/>
-        </w:rPr>
-        <w:t>Fsefsf</w:t>
-      </w:r>
-    </w:p>
-    <w:p>
-      <w:pPr>
-        <w:rPr>
-          <w:lang w:val="nl-BE"/>
-        </w:rPr>
-      </w:pPr>
+        <w:jc w:val="both"/>
+        <w:rPr>
+          <w:lang w:val="nl-BE"/>
+        </w:rPr>
+      </w:pPr>
+      <w:r>
+        <w:rPr>
+          <w:lang w:val="nl-BE"/>
+        </w:rPr>
+        <w:t>Among the advantages of adding this semantic web layer, we foresee an augmentation of th</w:t>
+      </w:r>
+      <w:r>
+        <w:rPr>
+          <w:lang w:val="nl-BE"/>
+        </w:rPr>
+        <w:t>e discoverability of the events and an increased business potential. The data becomes more accessible and harvestable by indexers.</w:t>
+      </w:r>
+    </w:p>
+    <w:p>
+      <w:pPr>
+        <w:rPr>
+          <w:lang w:val="nl-BE"/>
+        </w:rPr>
+      </w:pPr>
+    </w:p>
+    <w:p>
+      <w:pPr>
+        <w:rPr>
+          <w:lang w:val="nl-BE"/>
+        </w:rPr>
+      </w:pPr>
+      <w:r>
+        <w:rPr>
+          <w:lang w:val="nl-BE"/>
+        </w:rPr>
+        <w:br w:type="page"/>
+      </w:r>
     </w:p>
     <w:p>
       <w:pPr>
@@ -277,8 +478,37 @@
       <w:bookmarkStart w:id="0" w:name="_GoBack"/>
       <w:bookmarkEnd w:id="0"/>
     </w:p>
+    <w:p>
+      <w:pPr>
+        <w:rPr>
+          <w:lang w:val="nl-BE"/>
+        </w:rPr>
+      </w:pPr>
+    </w:p>
+    <w:p>
+      <w:pPr>
+        <w:rPr>
+          <w:lang w:val="nl-BE"/>
+        </w:rPr>
+      </w:pPr>
+      <w:r>
+        <w:rPr>
+          <w:lang w:val="nl-BE"/>
+        </w:rPr>
+        <w:t xml:space="preserve">Image edited from </w:t>
+      </w:r>
+      <w:hyperlink r:id="rId9" w:history="1">
+        <w:r>
+          <w:rPr>
+            <w:color w:val="0000FF"/>
+            <w:u w:val="single"/>
+          </w:rPr>
+          <w:t>http://semanticweb.com/graphlab-raises-6-75m-to-build-hadoop-for-graphs_b37277</w:t>
+        </w:r>
+      </w:hyperlink>
+    </w:p>
     <w:sectPr>
-      <w:footerReference w:type="default" r:id="rId8"/>
+      <w:footerReference w:type="default" r:id="rId10"/>
       <w:pgSz w:w="12240" w:h="15840"/>
       <w:pgMar w:top="1440" w:right="1440" w:bottom="1440" w:left="1440" w:header="720" w:footer="720" w:gutter="0"/>
       <w:cols w:space="720"/>
@@ -319,10 +549,10 @@
         <w:lang w:val="nl-BE" w:eastAsia="nl-BE"/>
       </w:rPr>
       <w:drawing>
-        <wp:inline distT="0" distB="0" distL="0" distR="0" wp14:anchorId="61579016" wp14:editId="773F844A">
-          <wp:extent cx="1028700" cy="485575"/>
+        <wp:inline distT="0" distB="0" distL="0" distR="0" wp14:anchorId="593D6F3B" wp14:editId="6155366D">
+          <wp:extent cx="5943600" cy="539750"/>
           <wp:effectExtent l="0" t="0" r="0" b="0"/>
-          <wp:docPr id="4" name="Picture 4" descr="http://okfn.be/files/2013/04/logo_nobg_horizontal.png"/>
+          <wp:docPr id="10" name="Picture 10"/>
           <wp:cNvGraphicFramePr>
             <a:graphicFrameLocks xmlns:a="http://schemas.openxmlformats.org/drawingml/2006/main" noChangeAspect="1"/>
           </wp:cNvGraphicFramePr>
@@ -330,219 +560,23 @@
             <a:graphicData uri="http://schemas.openxmlformats.org/drawingml/2006/picture">
               <pic:pic xmlns:pic="http://schemas.openxmlformats.org/drawingml/2006/picture">
                 <pic:nvPicPr>
-                  <pic:cNvPr id="0" name="Picture 7" descr="http://okfn.be/files/2013/04/logo_nobg_horizontal.png"/>
-                  <pic:cNvPicPr>
-                    <a:picLocks noChangeAspect="1" noChangeArrowheads="1"/>
-                  </pic:cNvPicPr>
+                  <pic:cNvPr id="1" name=""/>
+                  <pic:cNvPicPr/>
                 </pic:nvPicPr>
                 <pic:blipFill>
-                  <a:blip r:embed="rId1">
-                    <a:extLst>
-                      <a:ext uri="{28A0092B-C50C-407E-A947-70E740481C1C}">
-                        <a14:useLocalDpi xmlns:a14="http://schemas.microsoft.com/office/drawing/2010/main" val="0"/>
-                      </a:ext>
-                    </a:extLst>
-                  </a:blip>
-                  <a:srcRect/>
+                  <a:blip r:embed="rId1"/>
                   <a:stretch>
                     <a:fillRect/>
                   </a:stretch>
                 </pic:blipFill>
-                <pic:spPr bwMode="auto">
+                <pic:spPr>
                   <a:xfrm>
                     <a:off x="0" y="0"/>
-                    <a:ext cx="1039001" cy="490437"/>
+                    <a:ext cx="5943600" cy="539750"/>
                   </a:xfrm>
                   <a:prstGeom prst="rect">
                     <a:avLst/>
                   </a:prstGeom>
-                  <a:noFill/>
-                  <a:ln>
-                    <a:noFill/>
-                  </a:ln>
-                </pic:spPr>
-              </pic:pic>
-            </a:graphicData>
-          </a:graphic>
-        </wp:inline>
-      </w:drawing>
-    </w:r>
-    <w:r>
-      <w:t xml:space="preserve">   </w:t>
-    </w:r>
-    <w:r>
-      <w:t xml:space="preserve">  </w:t>
-    </w:r>
-    <w:r>
-      <w:t xml:space="preserve">   </w:t>
-    </w:r>
-    <w:r>
-      <w:rPr>
-        <w:noProof/>
-        <w:lang w:val="nl-BE" w:eastAsia="nl-BE"/>
-      </w:rPr>
-      <w:drawing>
-        <wp:inline distT="0" distB="0" distL="0" distR="0" wp14:anchorId="0E34FCB4" wp14:editId="21CF3858">
-          <wp:extent cx="1981200" cy="483581"/>
-          <wp:effectExtent l="0" t="0" r="0" b="0"/>
-          <wp:docPr id="3" name="Picture 3" descr="http://multimedialab.elis.ugent.be/sites/default/files/LOGO_MML.gif"/>
-          <wp:cNvGraphicFramePr>
-            <a:graphicFrameLocks xmlns:a="http://schemas.openxmlformats.org/drawingml/2006/main" noChangeAspect="1"/>
-          </wp:cNvGraphicFramePr>
-          <a:graphic xmlns:a="http://schemas.openxmlformats.org/drawingml/2006/main">
-            <a:graphicData uri="http://schemas.openxmlformats.org/drawingml/2006/picture">
-              <pic:pic xmlns:pic="http://schemas.openxmlformats.org/drawingml/2006/picture">
-                <pic:nvPicPr>
-                  <pic:cNvPr id="0" name="Picture 5" descr="http://multimedialab.elis.ugent.be/sites/default/files/LOGO_MML.gif"/>
-                  <pic:cNvPicPr>
-                    <a:picLocks noChangeAspect="1" noChangeArrowheads="1"/>
-                  </pic:cNvPicPr>
-                </pic:nvPicPr>
-                <pic:blipFill>
-                  <a:blip r:embed="rId2">
-                    <a:extLst>
-                      <a:ext uri="{28A0092B-C50C-407E-A947-70E740481C1C}">
-                        <a14:useLocalDpi xmlns:a14="http://schemas.microsoft.com/office/drawing/2010/main" val="0"/>
-                      </a:ext>
-                    </a:extLst>
-                  </a:blip>
-                  <a:srcRect/>
-                  <a:stretch>
-                    <a:fillRect/>
-                  </a:stretch>
-                </pic:blipFill>
-                <pic:spPr bwMode="auto">
-                  <a:xfrm>
-                    <a:off x="0" y="0"/>
-                    <a:ext cx="2001970" cy="488651"/>
-                  </a:xfrm>
-                  <a:prstGeom prst="rect">
-                    <a:avLst/>
-                  </a:prstGeom>
-                  <a:noFill/>
-                  <a:ln>
-                    <a:noFill/>
-                  </a:ln>
-                </pic:spPr>
-              </pic:pic>
-            </a:graphicData>
-          </a:graphic>
-        </wp:inline>
-      </w:drawing>
-    </w:r>
-    <w:r>
-      <w:t xml:space="preserve">      </w:t>
-    </w:r>
-    <w:r>
-      <w:rPr>
-        <w:noProof/>
-        <w:lang w:val="nl-BE" w:eastAsia="nl-BE"/>
-      </w:rPr>
-      <w:drawing>
-        <wp:inline distT="0" distB="0" distL="0" distR="0">
-          <wp:extent cx="1533525" cy="511175"/>
-          <wp:effectExtent l="0" t="0" r="9525" b="3175"/>
-          <wp:docPr id="5" name="Picture 5" descr="http://dialogus.nl/wp-content/uploads/2013/05/wordpress.jpg"/>
-          <wp:cNvGraphicFramePr>
-            <a:graphicFrameLocks xmlns:a="http://schemas.openxmlformats.org/drawingml/2006/main" noChangeAspect="1"/>
-          </wp:cNvGraphicFramePr>
-          <a:graphic xmlns:a="http://schemas.openxmlformats.org/drawingml/2006/main">
-            <a:graphicData uri="http://schemas.openxmlformats.org/drawingml/2006/picture">
-              <pic:pic xmlns:pic="http://schemas.openxmlformats.org/drawingml/2006/picture">
-                <pic:nvPicPr>
-                  <pic:cNvPr id="0" name="Picture 9" descr="http://dialogus.nl/wp-content/uploads/2013/05/wordpress.jpg"/>
-                  <pic:cNvPicPr>
-                    <a:picLocks noChangeAspect="1" noChangeArrowheads="1"/>
-                  </pic:cNvPicPr>
-                </pic:nvPicPr>
-                <pic:blipFill>
-                  <a:blip r:embed="rId3">
-                    <a:extLst>
-                      <a:ext uri="{28A0092B-C50C-407E-A947-70E740481C1C}">
-                        <a14:useLocalDpi xmlns:a14="http://schemas.microsoft.com/office/drawing/2010/main" val="0"/>
-                      </a:ext>
-                    </a:extLst>
-                  </a:blip>
-                  <a:srcRect/>
-                  <a:stretch>
-                    <a:fillRect/>
-                  </a:stretch>
-                </pic:blipFill>
-                <pic:spPr bwMode="auto">
-                  <a:xfrm>
-                    <a:off x="0" y="0"/>
-                    <a:ext cx="1533525" cy="511175"/>
-                  </a:xfrm>
-                  <a:prstGeom prst="rect">
-                    <a:avLst/>
-                  </a:prstGeom>
-                  <a:noFill/>
-                  <a:ln>
-                    <a:noFill/>
-                  </a:ln>
-                </pic:spPr>
-              </pic:pic>
-            </a:graphicData>
-          </a:graphic>
-        </wp:inline>
-      </w:drawing>
-    </w:r>
-    <w:r>
-      <w:t xml:space="preserve"> </w:t>
-    </w:r>
-    <w:r>
-      <w:t xml:space="preserve">     </w:t>
-    </w:r>
-    <w:r>
-      <w:t xml:space="preserve"> </w:t>
-    </w:r>
-    <w:r>
-      <w:rPr>
-        <w:noProof/>
-        <w:lang w:val="nl-BE" w:eastAsia="nl-BE"/>
-      </w:rPr>
-      <w:drawing>
-        <wp:inline distT="0" distB="0" distL="0" distR="0">
-          <wp:extent cx="685800" cy="514350"/>
-          <wp:effectExtent l="0" t="0" r="0" b="0"/>
-          <wp:docPr id="6" name="Picture 6" descr="http://waag.org/sites/waag/files/public/styles/slideshow/public/Logofolder/appsforeurope-logo.jpg?itok=0mJxh1Lm"/>
-          <wp:cNvGraphicFramePr>
-            <a:graphicFrameLocks xmlns:a="http://schemas.openxmlformats.org/drawingml/2006/main" noChangeAspect="1"/>
-          </wp:cNvGraphicFramePr>
-          <a:graphic xmlns:a="http://schemas.openxmlformats.org/drawingml/2006/main">
-            <a:graphicData uri="http://schemas.openxmlformats.org/drawingml/2006/picture">
-              <pic:pic xmlns:pic="http://schemas.openxmlformats.org/drawingml/2006/picture">
-                <pic:nvPicPr>
-                  <pic:cNvPr id="0" name="Picture 11" descr="http://waag.org/sites/waag/files/public/styles/slideshow/public/Logofolder/appsforeurope-logo.jpg?itok=0mJxh1Lm"/>
-                  <pic:cNvPicPr>
-                    <a:picLocks noChangeAspect="1" noChangeArrowheads="1"/>
-                  </pic:cNvPicPr>
-                </pic:nvPicPr>
-                <pic:blipFill>
-                  <a:blip r:embed="rId4">
-                    <a:extLst>
-                      <a:ext uri="{28A0092B-C50C-407E-A947-70E740481C1C}">
-                        <a14:useLocalDpi xmlns:a14="http://schemas.microsoft.com/office/drawing/2010/main" val="0"/>
-                      </a:ext>
-                    </a:extLst>
-                  </a:blip>
-                  <a:srcRect/>
-                  <a:stretch>
-                    <a:fillRect/>
-                  </a:stretch>
-                </pic:blipFill>
-                <pic:spPr bwMode="auto">
-                  <a:xfrm>
-                    <a:off x="0" y="0"/>
-                    <a:ext cx="686680" cy="515010"/>
-                  </a:xfrm>
-                  <a:prstGeom prst="rect">
-                    <a:avLst/>
-                  </a:prstGeom>
-                  <a:noFill/>
-                  <a:ln>
-                    <a:noFill/>
-                  </a:ln>
                 </pic:spPr>
               </pic:pic>
             </a:graphicData>
@@ -970,10 +1004,11 @@
     <w:link w:val="Heading1Char"/>
     <w:uiPriority w:val="9"/>
     <w:qFormat/>
+    <w:rsid w:val="007821F9"/>
     <w:pPr>
       <w:keepNext/>
       <w:keepLines/>
-      <w:spacing w:before="240"/>
+      <w:spacing w:before="480"/>
       <w:outlineLvl w:val="0"/>
     </w:pPr>
     <w:rPr>
@@ -1181,6 +1216,7 @@
     <w:basedOn w:val="DefaultParagraphFont"/>
     <w:link w:val="Heading1"/>
     <w:uiPriority w:val="9"/>
+    <w:rsid w:val="007821F9"/>
     <w:rPr>
       <w:rFonts w:asciiTheme="majorHAnsi" w:eastAsiaTheme="majorEastAsia" w:hAnsiTheme="majorHAnsi" w:cstheme="majorBidi"/>
       <w:color w:val="2E74B5" w:themeColor="accent1" w:themeShade="BF"/>

</xml_diff>

<commit_message>
Page tpl for ideas Promo files
</commit_message>
<xml_diff>
--- a/meta/apps4x-report.docx
+++ b/meta/apps4x-report.docx
@@ -127,7 +127,13 @@
         <w:rPr>
           <w:lang w:val="nl-BE"/>
         </w:rPr>
-        <w:t xml:space="preserve">Event organizers all over the world have their own websites that contain information about the events they’re organizing. These websites always look different, but they contain the same sort of data: the event location, the date and time of the event, etc... If we want to know about events that are taking place in a certain area, but aren’t </w:t>
+        <w:t>Co-creation e</w:t>
+      </w:r>
+      <w:r>
+        <w:rPr>
+          <w:lang w:val="nl-BE"/>
+        </w:rPr>
+        <w:t xml:space="preserve">vent organizers all over the world have their own websites that contain information about the events they’re organizing. These websites always look different, but they contain the same sort of data: the event location, the date and time of the event, etc... If we want to know about events that are taking place in a certain area, but aren’t </w:t>
       </w:r>
       <w:r>
         <w:t>organized</w:t>
@@ -138,6 +144,8 @@
         </w:rPr>
         <w:t xml:space="preserve"> by the same organizer, we would have to visit multiple websites.</w:t>
       </w:r>
+      <w:bookmarkStart w:id="0" w:name="_GoBack"/>
+      <w:bookmarkEnd w:id="0"/>
     </w:p>
     <w:p>
       <w:pPr>
@@ -371,13 +379,7 @@
         <w:rPr>
           <w:lang w:val="nl-BE"/>
         </w:rPr>
-        <w:t>The concept of the semantic web is making websites reada</w:t>
-      </w:r>
-      <w:r>
-        <w:rPr>
-          <w:lang w:val="nl-BE"/>
-        </w:rPr>
-        <w:t xml:space="preserve">ble by machines. </w:t>
+        <w:t xml:space="preserve">The concept of the semantic web is making websites readable by machines. </w:t>
       </w:r>
     </w:p>
     <w:p>
@@ -399,13 +401,7 @@
         <w:rPr>
           <w:lang w:val="nl-BE"/>
         </w:rPr>
-        <w:t>Events are always associated with specific data, for example the people signing up for the event. This data can refer to other data: a person has an age, a contact address, etc...</w:t>
-      </w:r>
-      <w:r>
-        <w:rPr>
-          <w:lang w:val="nl-BE"/>
-        </w:rPr>
-        <w:t xml:space="preserve"> The semantic web allows computers to see the relationships between these data.</w:t>
+        <w:t>Events are always associated with specific data, for example the people signing up for the event. This data can refer to other data: a person has an age, a contact address, etc... The semantic web allows computers to see the relationships between these data.</w:t>
       </w:r>
     </w:p>
     <w:p>
@@ -475,8 +471,6 @@
           <w:lang w:val="nl-BE"/>
         </w:rPr>
       </w:pPr>
-      <w:bookmarkStart w:id="0" w:name="_GoBack"/>
-      <w:bookmarkEnd w:id="0"/>
     </w:p>
     <w:p>
       <w:pPr>

</xml_diff>